<commit_message>
Added Assets Outdoor Ground Textures, Conifers and Grass Flowers Pack
</commit_message>
<xml_diff>
--- a/Unity_Terrain Doku.docx
+++ b/Unity_Terrain Doku.docx
@@ -120,6 +120,53 @@
           <w:szCs w:val="24"/>
         </w:rPr>
         <w:t>Mit terrain.party die Heightmaps vom Zabergäu und Zugspitze runtergeladen, mit Gimp als raw abgeändert und importiert</w:t>
+      </w:r>
+    </w:p>
+    <w:p>
+      <w:pPr>
+        <w:pStyle w:val="Listenabsatz"/>
+        <w:numPr>
+          <w:ilvl w:val="0"/>
+          <w:numId w:val="1"/>
+        </w:numPr>
+        <w:rPr>
+          <w:sz w:val="24"/>
+          <w:szCs w:val="24"/>
+        </w:rPr>
+      </w:pPr>
+      <w:r>
+        <w:rPr>
+          <w:sz w:val="24"/>
+          <w:szCs w:val="24"/>
+        </w:rPr>
+        <w:t>Terrain hinzugefügt und durch die Tools selber bearbeitet (height, noise, smooth height)</w:t>
+      </w:r>
+    </w:p>
+    <w:p>
+      <w:pPr>
+        <w:pStyle w:val="Listenabsatz"/>
+        <w:numPr>
+          <w:ilvl w:val="0"/>
+          <w:numId w:val="1"/>
+        </w:numPr>
+        <w:rPr>
+          <w:sz w:val="24"/>
+          <w:szCs w:val="24"/>
+        </w:rPr>
+      </w:pPr>
+      <w:r>
+        <w:rPr>
+          <w:sz w:val="24"/>
+          <w:szCs w:val="24"/>
+        </w:rPr>
+        <w:t>Assets Outdoor Ground Textures,</w:t>
+      </w:r>
+      <w:r>
+        <w:rPr>
+          <w:sz w:val="24"/>
+          <w:szCs w:val="24"/>
+        </w:rPr>
+        <w:t xml:space="preserve"> Conifers, und Grass Flowers Pack Free</w:t>
       </w:r>
     </w:p>
     <w:sectPr>

</xml_diff>

<commit_message>
Added some Own Layers
</commit_message>
<xml_diff>
--- a/Unity_Terrain Doku.docx
+++ b/Unity_Terrain Doku.docx
@@ -167,6 +167,26 @@
           <w:szCs w:val="24"/>
         </w:rPr>
         <w:t xml:space="preserve"> Conifers, und Grass Flowers Pack Free</w:t>
+      </w:r>
+    </w:p>
+    <w:p>
+      <w:pPr>
+        <w:pStyle w:val="Listenabsatz"/>
+        <w:numPr>
+          <w:ilvl w:val="0"/>
+          <w:numId w:val="1"/>
+        </w:numPr>
+        <w:rPr>
+          <w:sz w:val="24"/>
+          <w:szCs w:val="24"/>
+        </w:rPr>
+      </w:pPr>
+      <w:r>
+        <w:rPr>
+          <w:sz w:val="24"/>
+          <w:szCs w:val="24"/>
+        </w:rPr>
+        <w:t>Eigene Texture Layer erstellen</w:t>
       </w:r>
     </w:p>
     <w:sectPr>

</xml_diff>

<commit_message>
Texture Painting on Zugspitze
</commit_message>
<xml_diff>
--- a/Unity_Terrain Doku.docx
+++ b/Unity_Terrain Doku.docx
@@ -187,6 +187,26 @@
           <w:szCs w:val="24"/>
         </w:rPr>
         <w:t>Eigene Texture Layer erstellen</w:t>
+      </w:r>
+    </w:p>
+    <w:p>
+      <w:pPr>
+        <w:pStyle w:val="Listenabsatz"/>
+        <w:numPr>
+          <w:ilvl w:val="0"/>
+          <w:numId w:val="1"/>
+        </w:numPr>
+        <w:rPr>
+          <w:sz w:val="24"/>
+          <w:szCs w:val="24"/>
+        </w:rPr>
+      </w:pPr>
+      <w:r>
+        <w:rPr>
+          <w:sz w:val="24"/>
+          <w:szCs w:val="24"/>
+        </w:rPr>
+        <w:t>Skybox erstellt</w:t>
       </w:r>
     </w:p>
     <w:sectPr>

</xml_diff>